<commit_message>
added loading and added to the writeup
</commit_message>
<xml_diff>
--- a/Writeup Draft Anna.docx
+++ b/Writeup Draft Anna.docx
@@ -1,6 +1,6 @@
 
 <file path=word/document.xml><?xml version="1.0" encoding="utf-8"?>
-<w:document xmlns:wpc="http://schemas.microsoft.com/office/word/2010/wordprocessingCanvas" xmlns:cx="http://schemas.microsoft.com/office/drawing/2014/chartex" xmlns:mc="http://schemas.openxmlformats.org/markup-compatibility/2006" xmlns:o="urn:schemas-microsoft-com:office:office" xmlns:r="http://schemas.openxmlformats.org/officeDocument/2006/relationships" xmlns:m="http://schemas.openxmlformats.org/officeDocument/2006/math" xmlns:v="urn:schemas-microsoft-com:vml" xmlns:wp14="http://schemas.microsoft.com/office/word/2010/wordprocessingDrawing" xmlns:wp="http://schemas.openxmlformats.org/drawingml/2006/wordprocessingDrawing" xmlns:w10="urn:schemas-microsoft-com:office:word" xmlns:w="http://schemas.openxmlformats.org/wordprocessingml/2006/main" xmlns:w14="http://schemas.microsoft.com/office/word/2010/wordml" xmlns:w15="http://schemas.microsoft.com/office/word/2012/wordml" xmlns:w16se="http://schemas.microsoft.com/office/word/2015/wordml/symex" xmlns:wpg="http://schemas.microsoft.com/office/word/2010/wordprocessingGroup" xmlns:wpi="http://schemas.microsoft.com/office/word/2010/wordprocessingInk" xmlns:wne="http://schemas.microsoft.com/office/word/2006/wordml" xmlns:wps="http://schemas.microsoft.com/office/word/2010/wordprocessingShape" mc:Ignorable="w14 w15 w16se wp14">
+<w:document xmlns:wpc="http://schemas.microsoft.com/office/word/2010/wordprocessingCanvas" xmlns:cx="http://schemas.microsoft.com/office/drawing/2014/chartex" xmlns:cx1="http://schemas.microsoft.com/office/drawing/2015/9/8/chartex" xmlns:cx2="http://schemas.microsoft.com/office/drawing/2015/10/21/chartex" xmlns:cx3="http://schemas.microsoft.com/office/drawing/2016/5/9/chartex" xmlns:cx4="http://schemas.microsoft.com/office/drawing/2016/5/10/chartex" xmlns:cx5="http://schemas.microsoft.com/office/drawing/2016/5/11/chartex" xmlns:cx6="http://schemas.microsoft.com/office/drawing/2016/5/12/chartex" xmlns:cx7="http://schemas.microsoft.com/office/drawing/2016/5/13/chartex" xmlns:cx8="http://schemas.microsoft.com/office/drawing/2016/5/14/chartex" xmlns:mc="http://schemas.openxmlformats.org/markup-compatibility/2006" xmlns:aink="http://schemas.microsoft.com/office/drawing/2016/ink" xmlns:am3d="http://schemas.microsoft.com/office/drawing/2017/model3d" xmlns:o="urn:schemas-microsoft-com:office:office" xmlns:r="http://schemas.openxmlformats.org/officeDocument/2006/relationships" xmlns:m="http://schemas.openxmlformats.org/officeDocument/2006/math" xmlns:v="urn:schemas-microsoft-com:vml" xmlns:wp14="http://schemas.microsoft.com/office/word/2010/wordprocessingDrawing" xmlns:wp="http://schemas.openxmlformats.org/drawingml/2006/wordprocessingDrawing" xmlns:w10="urn:schemas-microsoft-com:office:word" xmlns:w="http://schemas.openxmlformats.org/wordprocessingml/2006/main" xmlns:w14="http://schemas.microsoft.com/office/word/2010/wordml" xmlns:w15="http://schemas.microsoft.com/office/word/2012/wordml" xmlns:w16cid="http://schemas.microsoft.com/office/word/2016/wordml/cid" xmlns:w16se="http://schemas.microsoft.com/office/word/2015/wordml/symex" xmlns:wpg="http://schemas.microsoft.com/office/word/2010/wordprocessingGroup" xmlns:wpi="http://schemas.microsoft.com/office/word/2010/wordprocessingInk" xmlns:wne="http://schemas.microsoft.com/office/word/2006/wordml" xmlns:wps="http://schemas.microsoft.com/office/word/2010/wordprocessingShape" mc:Ignorable="w14 w15 w16se w16cid wp14">
   <w:body>
     <w:p>
       <w:r>
@@ -23,10 +23,7 @@
         <w:t>GPU: The GPU data was downloaded as a CSV file and was imported into a Pandas data frame.  A number of columns that had unusable data were removed to make the data frame more usable.  The data will be organized by price so the price column was reformatted to remove the dollar sign and converted into an integer.  In order to match the CPU data to merge on later, the year month day date had to be converted into quarterly dates in a specific format.  Once the group decided that we wouldn’t be using any information other than quarterly date and price I removed all other columns, and then grouped the data by quarterly date, averaging the price.  Lastly, the data frame was exported as a CSV so that it could be merged with the other tables.</w:t>
       </w:r>
     </w:p>
-    <w:p>
-      <w:bookmarkStart w:id="0" w:name="_GoBack"/>
-      <w:bookmarkEnd w:id="0"/>
-    </w:p>
+    <w:p/>
     <w:p>
       <w:r>
         <w:rPr>
@@ -98,8 +95,103 @@
     <w:p/>
     <w:p>
       <w:r>
+        <w:rPr>
+          <w:color w:val="FF0000"/>
+        </w:rPr>
         <w:t>Load</w:t>
       </w:r>
+      <w:r>
+        <w:rPr>
+          <w:color w:val="FF0000"/>
+        </w:rPr>
+        <w:t>:</w:t>
+      </w:r>
+      <w:r>
+        <w:t xml:space="preserve"> We used MySQL as our database to store the </w:t>
+      </w:r>
+      <w:proofErr w:type="spellStart"/>
+      <w:r>
+        <w:t>dataframes</w:t>
+      </w:r>
+      <w:proofErr w:type="spellEnd"/>
+      <w:r>
+        <w:t xml:space="preserve"> from the </w:t>
+      </w:r>
+      <w:proofErr w:type="spellStart"/>
+      <w:r>
+        <w:t>cpu</w:t>
+      </w:r>
+      <w:proofErr w:type="spellEnd"/>
+      <w:r>
+        <w:t xml:space="preserve">, </w:t>
+      </w:r>
+      <w:proofErr w:type="spellStart"/>
+      <w:r>
+        <w:t>gpu</w:t>
+      </w:r>
+      <w:proofErr w:type="spellEnd"/>
+      <w:r>
+        <w:t xml:space="preserve">, </w:t>
+      </w:r>
+      <w:r>
+        <w:t>B</w:t>
+      </w:r>
+      <w:r>
+        <w:t xml:space="preserve">itcoin, </w:t>
+      </w:r>
+      <w:proofErr w:type="spellStart"/>
+      <w:r>
+        <w:t>E</w:t>
+      </w:r>
+      <w:r>
+        <w:t>therium</w:t>
+      </w:r>
+      <w:proofErr w:type="spellEnd"/>
+      <w:r>
+        <w:t xml:space="preserve">, Litecoin, and Ripple </w:t>
+      </w:r>
+      <w:proofErr w:type="spellStart"/>
+      <w:r>
+        <w:t>dataframes</w:t>
+      </w:r>
+      <w:proofErr w:type="spellEnd"/>
+      <w:r>
+        <w:t xml:space="preserve">. Different tables were created for each </w:t>
+      </w:r>
+      <w:proofErr w:type="spellStart"/>
+      <w:r>
+        <w:t>dataframe</w:t>
+      </w:r>
+      <w:proofErr w:type="spellEnd"/>
+      <w:r>
+        <w:t xml:space="preserve"> because we thought it would be more useful to keep the information separate. The data frames were converted into csv files and transported into another </w:t>
+      </w:r>
+      <w:proofErr w:type="spellStart"/>
+      <w:r>
+        <w:t>jupyter</w:t>
+      </w:r>
+      <w:proofErr w:type="spellEnd"/>
+      <w:r>
+        <w:t xml:space="preserve"> notebook that contained all the loading code. The python notebook was connected to a MySQL database. After creating the MySQL </w:t>
+      </w:r>
+      <w:proofErr w:type="gramStart"/>
+      <w:r>
+        <w:t>tables</w:t>
+      </w:r>
+      <w:proofErr w:type="gramEnd"/>
+      <w:r>
+        <w:t xml:space="preserve"> the </w:t>
+      </w:r>
+      <w:proofErr w:type="spellStart"/>
+      <w:r>
+        <w:t>dataframes</w:t>
+      </w:r>
+      <w:proofErr w:type="spellEnd"/>
+      <w:r>
+        <w:t xml:space="preserve"> were uploaded into respective tables. The index from pandas was transferred into a useless column in MySQL so we deleted the column. </w:t>
+      </w:r>
+      <w:bookmarkStart w:id="0" w:name="_GoBack"/>
+      <w:bookmarkEnd w:id="0"/>
     </w:p>
     <w:sectPr>
       <w:pgSz w:w="12240" w:h="15840"/>
@@ -112,7 +204,7 @@
 </file>
 
 <file path=word/styles.xml><?xml version="1.0" encoding="utf-8"?>
-<w:styles xmlns:mc="http://schemas.openxmlformats.org/markup-compatibility/2006" xmlns:r="http://schemas.openxmlformats.org/officeDocument/2006/relationships" xmlns:w="http://schemas.openxmlformats.org/wordprocessingml/2006/main" xmlns:w14="http://schemas.microsoft.com/office/word/2010/wordml" xmlns:w15="http://schemas.microsoft.com/office/word/2012/wordml" xmlns:w16se="http://schemas.microsoft.com/office/word/2015/wordml/symex" mc:Ignorable="w14 w15 w16se">
+<w:styles xmlns:mc="http://schemas.openxmlformats.org/markup-compatibility/2006" xmlns:r="http://schemas.openxmlformats.org/officeDocument/2006/relationships" xmlns:w="http://schemas.openxmlformats.org/wordprocessingml/2006/main" xmlns:w14="http://schemas.microsoft.com/office/word/2010/wordml" xmlns:w15="http://schemas.microsoft.com/office/word/2012/wordml" xmlns:w16cid="http://schemas.microsoft.com/office/word/2016/wordml/cid" xmlns:w16se="http://schemas.microsoft.com/office/word/2015/wordml/symex" mc:Ignorable="w14 w15 w16se w16cid">
   <w:docDefaults>
     <w:rPrDefault>
       <w:rPr>
@@ -128,7 +220,7 @@
       </w:pPr>
     </w:pPrDefault>
   </w:docDefaults>
-  <w:latentStyles w:defLockedState="0" w:defUIPriority="99" w:defSemiHidden="0" w:defUnhideWhenUsed="0" w:defQFormat="0" w:count="371">
+  <w:latentStyles w:defLockedState="0" w:defUIPriority="99" w:defSemiHidden="0" w:defUnhideWhenUsed="0" w:defQFormat="0" w:count="376">
     <w:lsdException w:name="Normal" w:uiPriority="0" w:qFormat="1"/>
     <w:lsdException w:name="heading 1" w:uiPriority="9" w:qFormat="1"/>
     <w:lsdException w:name="heading 2" w:semiHidden="1" w:uiPriority="9" w:unhideWhenUsed="1" w:qFormat="1"/>
@@ -234,7 +326,6 @@
     <w:lsdException w:name="HTML Sample" w:semiHidden="1" w:unhideWhenUsed="1"/>
     <w:lsdException w:name="HTML Typewriter" w:semiHidden="1" w:unhideWhenUsed="1"/>
     <w:lsdException w:name="HTML Variable" w:semiHidden="1" w:unhideWhenUsed="1"/>
-    <w:lsdException w:name="Normal Table" w:semiHidden="1" w:unhideWhenUsed="1"/>
     <w:lsdException w:name="annotation subject" w:semiHidden="1" w:unhideWhenUsed="1"/>
     <w:lsdException w:name="No List" w:semiHidden="1" w:unhideWhenUsed="1"/>
     <w:lsdException w:name="Outline List 1" w:semiHidden="1" w:unhideWhenUsed="1"/>
@@ -277,11 +368,8 @@
     <w:lsdException w:name="Table Contemporary" w:semiHidden="1" w:unhideWhenUsed="1"/>
     <w:lsdException w:name="Table Elegant" w:semiHidden="1" w:unhideWhenUsed="1"/>
     <w:lsdException w:name="Table Professional" w:semiHidden="1" w:unhideWhenUsed="1"/>
-    <w:lsdException w:name="Table Subtle 1" w:semiHidden="1" w:unhideWhenUsed="1"/>
     <w:lsdException w:name="Table Subtle 2" w:semiHidden="1" w:unhideWhenUsed="1"/>
     <w:lsdException w:name="Table Web 1" w:semiHidden="1" w:unhideWhenUsed="1"/>
-    <w:lsdException w:name="Table Web 2" w:semiHidden="1" w:unhideWhenUsed="1"/>
-    <w:lsdException w:name="Table Web 3" w:semiHidden="1" w:unhideWhenUsed="1"/>
     <w:lsdException w:name="Balloon Text" w:semiHidden="1" w:unhideWhenUsed="1"/>
     <w:lsdException w:name="Table Grid" w:uiPriority="39"/>
     <w:lsdException w:name="Table Theme" w:semiHidden="1" w:unhideWhenUsed="1"/>
@@ -500,6 +588,11 @@
     <w:lsdException w:name="List Table 5 Dark Accent 6" w:uiPriority="50"/>
     <w:lsdException w:name="List Table 6 Colorful Accent 6" w:uiPriority="51"/>
     <w:lsdException w:name="List Table 7 Colorful Accent 6" w:uiPriority="52"/>
+    <w:lsdException w:name="Mention" w:semiHidden="1" w:unhideWhenUsed="1"/>
+    <w:lsdException w:name="Smart Hyperlink" w:semiHidden="1" w:unhideWhenUsed="1"/>
+    <w:lsdException w:name="Hashtag" w:semiHidden="1" w:unhideWhenUsed="1"/>
+    <w:lsdException w:name="Unresolved Mention" w:semiHidden="1" w:unhideWhenUsed="1"/>
+    <w:lsdException w:name="Smart Link" w:semiHidden="1" w:unhideWhenUsed="1"/>
   </w:latentStyles>
   <w:style w:type="paragraph" w:default="1" w:styleId="Normal">
     <w:name w:val="Normal"/>

</xml_diff>